<commit_message>
Updated system architecture documentation.
</commit_message>
<xml_diff>
--- a/Docs/Wipcore_eNova_API.docx
+++ b/Docs/Wipcore_eNova_API.docx
@@ -16,7 +16,25 @@
           <w:sz w:val="36"/>
           <w:szCs w:val="36"/>
         </w:rPr>
-        <w:t>Wipcore eNova API</w:t>
+        <w:t xml:space="preserve">Wipcore </w:t>
+      </w:r>
+      <w:proofErr w:type="spellStart"/>
+      <w:r>
+        <w:rPr>
+          <w:rStyle w:val="Strong"/>
+          <w:sz w:val="36"/>
+          <w:szCs w:val="36"/>
+        </w:rPr>
+        <w:t>eNova</w:t>
+      </w:r>
+      <w:proofErr w:type="spellEnd"/>
+      <w:r>
+        <w:rPr>
+          <w:rStyle w:val="Strong"/>
+          <w:sz w:val="36"/>
+          <w:szCs w:val="36"/>
+        </w:rPr>
+        <w:t xml:space="preserve"> API</w:t>
       </w:r>
     </w:p>
     <w:p>
@@ -24,14 +42,14 @@
         <w:rPr>
           <w:sz w:val="24"/>
           <w:szCs w:val="24"/>
-          <w:lang w:val="sv-SE"/>
+          <w:lang w:val="en-GB"/>
         </w:rPr>
       </w:pPr>
       <w:r>
         <w:rPr>
           <w:sz w:val="24"/>
           <w:szCs w:val="24"/>
-          <w:lang w:val="sv-SE"/>
+          <w:lang w:val="en-GB"/>
         </w:rPr>
         <w:t xml:space="preserve">System </w:t>
       </w:r>
@@ -39,7 +57,7 @@
         <w:rPr>
           <w:sz w:val="24"/>
           <w:szCs w:val="24"/>
-          <w:lang w:val="sv-SE"/>
+          <w:lang w:val="en-GB"/>
         </w:rPr>
         <w:t>Architecture</w:t>
       </w:r>
@@ -47,12 +65,12 @@
     <w:p>
       <w:pPr>
         <w:rPr>
-          <w:lang w:val="sv-SE"/>
-        </w:rPr>
-      </w:pPr>
-      <w:r>
-        <w:rPr>
-          <w:lang w:val="sv-SE"/>
+          <w:lang w:val="en-GB"/>
+        </w:rPr>
+      </w:pPr>
+      <w:r>
+        <w:rPr>
+          <w:lang w:val="en-GB"/>
         </w:rPr>
         <w:br w:type="page"/>
       </w:r>
@@ -60,12 +78,18 @@
     <w:p>
       <w:pPr>
         <w:rPr>
-          <w:lang w:val="sv-SE"/>
+          <w:lang w:val="en-GB"/>
         </w:rPr>
       </w:pPr>
     </w:p>
     <w:sdt>
       <w:sdtPr>
+        <w:rPr>
+          <w:rFonts w:ascii="Arial" w:eastAsiaTheme="minorHAnsi" w:hAnsi="Arial" w:cs="Times New Roman"/>
+          <w:color w:val="auto"/>
+          <w:sz w:val="20"/>
+          <w:szCs w:val="20"/>
+        </w:rPr>
         <w:id w:val="-303854558"/>
         <w:docPartObj>
           <w:docPartGallery w:val="Table of Contents"/>
@@ -74,13 +98,9 @@
       </w:sdtPr>
       <w:sdtEndPr>
         <w:rPr>
-          <w:rFonts w:ascii="Arial" w:eastAsiaTheme="minorHAnsi" w:hAnsi="Arial" w:cs="Times New Roman"/>
           <w:b/>
           <w:bCs/>
           <w:noProof/>
-          <w:color w:val="auto"/>
-          <w:sz w:val="20"/>
-          <w:szCs w:val="20"/>
         </w:rPr>
       </w:sdtEndPr>
       <w:sdtContent>
@@ -115,12 +135,12 @@
           <w:r>
             <w:fldChar w:fldCharType="separate"/>
           </w:r>
-          <w:hyperlink w:anchor="_Toc442087384" w:history="1">
+          <w:hyperlink w:anchor="_Toc445282362" w:history="1">
             <w:r>
               <w:rPr>
                 <w:rStyle w:val="Hyperlink"/>
                 <w:noProof/>
-                <w:lang w:val="sv-SE"/>
+                <w:lang w:val="en-GB"/>
               </w:rPr>
               <w:t>Overview</w:t>
             </w:r>
@@ -143,7 +163,7 @@
                 <w:noProof/>
                 <w:webHidden/>
               </w:rPr>
-              <w:instrText xml:space="preserve"> PAGEREF _Toc442087384 \h </w:instrText>
+              <w:instrText xml:space="preserve"> PAGEREF _Toc445282362 \h </w:instrText>
             </w:r>
             <w:r>
               <w:rPr>
@@ -188,7 +208,7 @@
               <w:lang w:val="sv-SE" w:eastAsia="sv-SE"/>
             </w:rPr>
           </w:pPr>
-          <w:hyperlink w:anchor="_Toc442087385" w:history="1">
+          <w:hyperlink w:anchor="_Toc445282363" w:history="1">
             <w:r>
               <w:rPr>
                 <w:rStyle w:val="Hyperlink"/>
@@ -216,7 +236,295 @@
                 <w:noProof/>
                 <w:webHidden/>
               </w:rPr>
-              <w:instrText xml:space="preserve"> PAGEREF _Toc442087385 \h </w:instrText>
+              <w:instrText xml:space="preserve"> PAGEREF _Toc445282363 \h </w:instrText>
+            </w:r>
+            <w:r>
+              <w:rPr>
+                <w:noProof/>
+                <w:webHidden/>
+              </w:rPr>
+            </w:r>
+            <w:r>
+              <w:rPr>
+                <w:noProof/>
+                <w:webHidden/>
+              </w:rPr>
+              <w:fldChar w:fldCharType="separate"/>
+            </w:r>
+            <w:r>
+              <w:rPr>
+                <w:noProof/>
+                <w:webHidden/>
+              </w:rPr>
+              <w:t>4</w:t>
+            </w:r>
+            <w:r>
+              <w:rPr>
+                <w:noProof/>
+                <w:webHidden/>
+              </w:rPr>
+              <w:fldChar w:fldCharType="end"/>
+            </w:r>
+          </w:hyperlink>
+        </w:p>
+        <w:p>
+          <w:pPr>
+            <w:pStyle w:val="TOC2"/>
+            <w:tabs>
+              <w:tab w:val="right" w:leader="dot" w:pos="9396"/>
+            </w:tabs>
+            <w:rPr>
+              <w:rFonts w:asciiTheme="minorHAnsi" w:eastAsiaTheme="minorEastAsia" w:hAnsiTheme="minorHAnsi" w:cstheme="minorBidi"/>
+              <w:noProof/>
+              <w:sz w:val="22"/>
+              <w:szCs w:val="22"/>
+              <w:lang w:val="sv-SE" w:eastAsia="sv-SE"/>
+            </w:rPr>
+          </w:pPr>
+          <w:hyperlink w:anchor="_Toc445282364" w:history="1">
+            <w:r>
+              <w:rPr>
+                <w:rStyle w:val="Hyperlink"/>
+                <w:noProof/>
+              </w:rPr>
+              <w:t>Actors</w:t>
+            </w:r>
+            <w:r>
+              <w:rPr>
+                <w:noProof/>
+                <w:webHidden/>
+              </w:rPr>
+              <w:tab/>
+            </w:r>
+            <w:r>
+              <w:rPr>
+                <w:noProof/>
+                <w:webHidden/>
+              </w:rPr>
+              <w:fldChar w:fldCharType="begin"/>
+            </w:r>
+            <w:r>
+              <w:rPr>
+                <w:noProof/>
+                <w:webHidden/>
+              </w:rPr>
+              <w:instrText xml:space="preserve"> PAGEREF _Toc445282364 \h </w:instrText>
+            </w:r>
+            <w:r>
+              <w:rPr>
+                <w:noProof/>
+                <w:webHidden/>
+              </w:rPr>
+            </w:r>
+            <w:r>
+              <w:rPr>
+                <w:noProof/>
+                <w:webHidden/>
+              </w:rPr>
+              <w:fldChar w:fldCharType="separate"/>
+            </w:r>
+            <w:r>
+              <w:rPr>
+                <w:noProof/>
+                <w:webHidden/>
+              </w:rPr>
+              <w:t>4</w:t>
+            </w:r>
+            <w:r>
+              <w:rPr>
+                <w:noProof/>
+                <w:webHidden/>
+              </w:rPr>
+              <w:fldChar w:fldCharType="end"/>
+            </w:r>
+          </w:hyperlink>
+        </w:p>
+        <w:p>
+          <w:pPr>
+            <w:pStyle w:val="TOC3"/>
+            <w:tabs>
+              <w:tab w:val="right" w:leader="dot" w:pos="9396"/>
+            </w:tabs>
+            <w:rPr>
+              <w:rFonts w:asciiTheme="minorHAnsi" w:eastAsiaTheme="minorEastAsia" w:hAnsiTheme="minorHAnsi" w:cstheme="minorBidi"/>
+              <w:noProof/>
+              <w:sz w:val="22"/>
+              <w:szCs w:val="22"/>
+              <w:lang w:val="sv-SE" w:eastAsia="sv-SE"/>
+            </w:rPr>
+          </w:pPr>
+          <w:hyperlink w:anchor="_Toc445282365" w:history="1">
+            <w:r>
+              <w:rPr>
+                <w:rStyle w:val="Hyperlink"/>
+                <w:noProof/>
+              </w:rPr>
+              <w:t>Site</w:t>
+            </w:r>
+            <w:r>
+              <w:rPr>
+                <w:noProof/>
+                <w:webHidden/>
+              </w:rPr>
+              <w:tab/>
+            </w:r>
+            <w:r>
+              <w:rPr>
+                <w:noProof/>
+                <w:webHidden/>
+              </w:rPr>
+              <w:fldChar w:fldCharType="begin"/>
+            </w:r>
+            <w:r>
+              <w:rPr>
+                <w:noProof/>
+                <w:webHidden/>
+              </w:rPr>
+              <w:instrText xml:space="preserve"> PAGEREF _Toc445282365 \h </w:instrText>
+            </w:r>
+            <w:r>
+              <w:rPr>
+                <w:noProof/>
+                <w:webHidden/>
+              </w:rPr>
+            </w:r>
+            <w:r>
+              <w:rPr>
+                <w:noProof/>
+                <w:webHidden/>
+              </w:rPr>
+              <w:fldChar w:fldCharType="separate"/>
+            </w:r>
+            <w:r>
+              <w:rPr>
+                <w:noProof/>
+                <w:webHidden/>
+              </w:rPr>
+              <w:t>4</w:t>
+            </w:r>
+            <w:r>
+              <w:rPr>
+                <w:noProof/>
+                <w:webHidden/>
+              </w:rPr>
+              <w:fldChar w:fldCharType="end"/>
+            </w:r>
+          </w:hyperlink>
+        </w:p>
+        <w:p>
+          <w:pPr>
+            <w:pStyle w:val="TOC3"/>
+            <w:tabs>
+              <w:tab w:val="right" w:leader="dot" w:pos="9396"/>
+            </w:tabs>
+            <w:rPr>
+              <w:rFonts w:asciiTheme="minorHAnsi" w:eastAsiaTheme="minorEastAsia" w:hAnsiTheme="minorHAnsi" w:cstheme="minorBidi"/>
+              <w:noProof/>
+              <w:sz w:val="22"/>
+              <w:szCs w:val="22"/>
+              <w:lang w:val="sv-SE" w:eastAsia="sv-SE"/>
+            </w:rPr>
+          </w:pPr>
+          <w:hyperlink w:anchor="_Toc445282366" w:history="1">
+            <w:r>
+              <w:rPr>
+                <w:rStyle w:val="Hyperlink"/>
+                <w:noProof/>
+              </w:rPr>
+              <w:t>Webadmin</w:t>
+            </w:r>
+            <w:r>
+              <w:rPr>
+                <w:noProof/>
+                <w:webHidden/>
+              </w:rPr>
+              <w:tab/>
+            </w:r>
+            <w:r>
+              <w:rPr>
+                <w:noProof/>
+                <w:webHidden/>
+              </w:rPr>
+              <w:fldChar w:fldCharType="begin"/>
+            </w:r>
+            <w:r>
+              <w:rPr>
+                <w:noProof/>
+                <w:webHidden/>
+              </w:rPr>
+              <w:instrText xml:space="preserve"> PAGEREF _Toc445282366 \h </w:instrText>
+            </w:r>
+            <w:r>
+              <w:rPr>
+                <w:noProof/>
+                <w:webHidden/>
+              </w:rPr>
+            </w:r>
+            <w:r>
+              <w:rPr>
+                <w:noProof/>
+                <w:webHidden/>
+              </w:rPr>
+              <w:fldChar w:fldCharType="separate"/>
+            </w:r>
+            <w:r>
+              <w:rPr>
+                <w:noProof/>
+                <w:webHidden/>
+              </w:rPr>
+              <w:t>4</w:t>
+            </w:r>
+            <w:r>
+              <w:rPr>
+                <w:noProof/>
+                <w:webHidden/>
+              </w:rPr>
+              <w:fldChar w:fldCharType="end"/>
+            </w:r>
+          </w:hyperlink>
+        </w:p>
+        <w:p>
+          <w:pPr>
+            <w:pStyle w:val="TOC3"/>
+            <w:tabs>
+              <w:tab w:val="right" w:leader="dot" w:pos="9396"/>
+            </w:tabs>
+            <w:rPr>
+              <w:rFonts w:asciiTheme="minorHAnsi" w:eastAsiaTheme="minorEastAsia" w:hAnsiTheme="minorHAnsi" w:cstheme="minorBidi"/>
+              <w:noProof/>
+              <w:sz w:val="22"/>
+              <w:szCs w:val="22"/>
+              <w:lang w:val="sv-SE" w:eastAsia="sv-SE"/>
+            </w:rPr>
+          </w:pPr>
+          <w:hyperlink w:anchor="_Toc445282367" w:history="1">
+            <w:r>
+              <w:rPr>
+                <w:rStyle w:val="Hyperlink"/>
+                <w:noProof/>
+              </w:rPr>
+              <w:t>ElasticSearch</w:t>
+            </w:r>
+            <w:r>
+              <w:rPr>
+                <w:noProof/>
+                <w:webHidden/>
+              </w:rPr>
+              <w:tab/>
+            </w:r>
+            <w:r>
+              <w:rPr>
+                <w:noProof/>
+                <w:webHidden/>
+              </w:rPr>
+              <w:fldChar w:fldCharType="begin"/>
+            </w:r>
+            <w:r>
+              <w:rPr>
+                <w:noProof/>
+                <w:webHidden/>
+              </w:rPr>
+              <w:instrText xml:space="preserve"> PAGEREF _Toc445282367 \h </w:instrText>
             </w:r>
             <w:r>
               <w:rPr>
@@ -261,12 +569,12 @@
               <w:lang w:val="sv-SE" w:eastAsia="sv-SE"/>
             </w:rPr>
           </w:pPr>
-          <w:hyperlink w:anchor="_Toc442087386" w:history="1">
+          <w:hyperlink w:anchor="_Toc445282368" w:history="1">
             <w:r>
               <w:rPr>
                 <w:rStyle w:val="Hyperlink"/>
                 <w:noProof/>
-                <w:lang w:val="sv-SE"/>
+                <w:lang w:val="en-GB"/>
               </w:rPr>
               <w:t>Design</w:t>
             </w:r>
@@ -289,7 +597,7 @@
                 <w:noProof/>
                 <w:webHidden/>
               </w:rPr>
-              <w:instrText xml:space="preserve"> PAGEREF _Toc442087386 \h </w:instrText>
+              <w:instrText xml:space="preserve"> PAGEREF _Toc445282368 \h </w:instrText>
             </w:r>
             <w:r>
               <w:rPr>
@@ -334,7 +642,7 @@
               <w:lang w:val="sv-SE" w:eastAsia="sv-SE"/>
             </w:rPr>
           </w:pPr>
-          <w:hyperlink w:anchor="_Toc442087387" w:history="1">
+          <w:hyperlink w:anchor="_Toc445282369" w:history="1">
             <w:r>
               <w:rPr>
                 <w:rStyle w:val="Hyperlink"/>
@@ -362,7 +670,7 @@
                 <w:noProof/>
                 <w:webHidden/>
               </w:rPr>
-              <w:instrText xml:space="preserve"> PAGEREF _Toc442087387 \h </w:instrText>
+              <w:instrText xml:space="preserve"> PAGEREF _Toc445282369 \h </w:instrText>
             </w:r>
             <w:r>
               <w:rPr>
@@ -383,6 +691,438 @@
                 <w:webHidden/>
               </w:rPr>
               <w:t>6</w:t>
+            </w:r>
+            <w:r>
+              <w:rPr>
+                <w:noProof/>
+                <w:webHidden/>
+              </w:rPr>
+              <w:fldChar w:fldCharType="end"/>
+            </w:r>
+          </w:hyperlink>
+        </w:p>
+        <w:p>
+          <w:pPr>
+            <w:pStyle w:val="TOC2"/>
+            <w:tabs>
+              <w:tab w:val="right" w:leader="dot" w:pos="9396"/>
+            </w:tabs>
+            <w:rPr>
+              <w:rFonts w:asciiTheme="minorHAnsi" w:eastAsiaTheme="minorEastAsia" w:hAnsiTheme="minorHAnsi" w:cstheme="minorBidi"/>
+              <w:noProof/>
+              <w:sz w:val="22"/>
+              <w:szCs w:val="22"/>
+              <w:lang w:val="sv-SE" w:eastAsia="sv-SE"/>
+            </w:rPr>
+          </w:pPr>
+          <w:hyperlink w:anchor="_Toc445282370" w:history="1">
+            <w:r>
+              <w:rPr>
+                <w:rStyle w:val="Hyperlink"/>
+                <w:noProof/>
+              </w:rPr>
+              <w:t>Components</w:t>
+            </w:r>
+            <w:r>
+              <w:rPr>
+                <w:noProof/>
+                <w:webHidden/>
+              </w:rPr>
+              <w:tab/>
+            </w:r>
+            <w:r>
+              <w:rPr>
+                <w:noProof/>
+                <w:webHidden/>
+              </w:rPr>
+              <w:fldChar w:fldCharType="begin"/>
+            </w:r>
+            <w:r>
+              <w:rPr>
+                <w:noProof/>
+                <w:webHidden/>
+              </w:rPr>
+              <w:instrText xml:space="preserve"> PAGEREF _Toc445282370 \h </w:instrText>
+            </w:r>
+            <w:r>
+              <w:rPr>
+                <w:noProof/>
+                <w:webHidden/>
+              </w:rPr>
+            </w:r>
+            <w:r>
+              <w:rPr>
+                <w:noProof/>
+                <w:webHidden/>
+              </w:rPr>
+              <w:fldChar w:fldCharType="separate"/>
+            </w:r>
+            <w:r>
+              <w:rPr>
+                <w:noProof/>
+                <w:webHidden/>
+              </w:rPr>
+              <w:t>6</w:t>
+            </w:r>
+            <w:r>
+              <w:rPr>
+                <w:noProof/>
+                <w:webHidden/>
+              </w:rPr>
+              <w:fldChar w:fldCharType="end"/>
+            </w:r>
+          </w:hyperlink>
+        </w:p>
+        <w:p>
+          <w:pPr>
+            <w:pStyle w:val="TOC3"/>
+            <w:tabs>
+              <w:tab w:val="right" w:leader="dot" w:pos="9396"/>
+            </w:tabs>
+            <w:rPr>
+              <w:rFonts w:asciiTheme="minorHAnsi" w:eastAsiaTheme="minorEastAsia" w:hAnsiTheme="minorHAnsi" w:cstheme="minorBidi"/>
+              <w:noProof/>
+              <w:sz w:val="22"/>
+              <w:szCs w:val="22"/>
+              <w:lang w:val="sv-SE" w:eastAsia="sv-SE"/>
+            </w:rPr>
+          </w:pPr>
+          <w:hyperlink w:anchor="_Toc445282371" w:history="1">
+            <w:r>
+              <w:rPr>
+                <w:rStyle w:val="Hyperlink"/>
+                <w:noProof/>
+              </w:rPr>
+              <w:t>Wipcore.eNova.Api.NETClient</w:t>
+            </w:r>
+            <w:r>
+              <w:rPr>
+                <w:noProof/>
+                <w:webHidden/>
+              </w:rPr>
+              <w:tab/>
+            </w:r>
+            <w:r>
+              <w:rPr>
+                <w:noProof/>
+                <w:webHidden/>
+              </w:rPr>
+              <w:fldChar w:fldCharType="begin"/>
+            </w:r>
+            <w:r>
+              <w:rPr>
+                <w:noProof/>
+                <w:webHidden/>
+              </w:rPr>
+              <w:instrText xml:space="preserve"> PAGEREF _Toc445282371 \h </w:instrText>
+            </w:r>
+            <w:r>
+              <w:rPr>
+                <w:noProof/>
+                <w:webHidden/>
+              </w:rPr>
+            </w:r>
+            <w:r>
+              <w:rPr>
+                <w:noProof/>
+                <w:webHidden/>
+              </w:rPr>
+              <w:fldChar w:fldCharType="separate"/>
+            </w:r>
+            <w:r>
+              <w:rPr>
+                <w:noProof/>
+                <w:webHidden/>
+              </w:rPr>
+              <w:t>6</w:t>
+            </w:r>
+            <w:r>
+              <w:rPr>
+                <w:noProof/>
+                <w:webHidden/>
+              </w:rPr>
+              <w:fldChar w:fldCharType="end"/>
+            </w:r>
+          </w:hyperlink>
+        </w:p>
+        <w:p>
+          <w:pPr>
+            <w:pStyle w:val="TOC3"/>
+            <w:tabs>
+              <w:tab w:val="right" w:leader="dot" w:pos="9396"/>
+            </w:tabs>
+            <w:rPr>
+              <w:rFonts w:asciiTheme="minorHAnsi" w:eastAsiaTheme="minorEastAsia" w:hAnsiTheme="minorHAnsi" w:cstheme="minorBidi"/>
+              <w:noProof/>
+              <w:sz w:val="22"/>
+              <w:szCs w:val="22"/>
+              <w:lang w:val="sv-SE" w:eastAsia="sv-SE"/>
+            </w:rPr>
+          </w:pPr>
+          <w:hyperlink w:anchor="_Toc445282372" w:history="1">
+            <w:r>
+              <w:rPr>
+                <w:rStyle w:val="Hyperlink"/>
+                <w:noProof/>
+              </w:rPr>
+              <w:t>Wipcore.eNova.Api.JSClient</w:t>
+            </w:r>
+            <w:r>
+              <w:rPr>
+                <w:noProof/>
+                <w:webHidden/>
+              </w:rPr>
+              <w:tab/>
+            </w:r>
+            <w:r>
+              <w:rPr>
+                <w:noProof/>
+                <w:webHidden/>
+              </w:rPr>
+              <w:fldChar w:fldCharType="begin"/>
+            </w:r>
+            <w:r>
+              <w:rPr>
+                <w:noProof/>
+                <w:webHidden/>
+              </w:rPr>
+              <w:instrText xml:space="preserve"> PAGEREF _Toc445282372 \h </w:instrText>
+            </w:r>
+            <w:r>
+              <w:rPr>
+                <w:noProof/>
+                <w:webHidden/>
+              </w:rPr>
+            </w:r>
+            <w:r>
+              <w:rPr>
+                <w:noProof/>
+                <w:webHidden/>
+              </w:rPr>
+              <w:fldChar w:fldCharType="separate"/>
+            </w:r>
+            <w:r>
+              <w:rPr>
+                <w:noProof/>
+                <w:webHidden/>
+              </w:rPr>
+              <w:t>6</w:t>
+            </w:r>
+            <w:r>
+              <w:rPr>
+                <w:noProof/>
+                <w:webHidden/>
+              </w:rPr>
+              <w:fldChar w:fldCharType="end"/>
+            </w:r>
+          </w:hyperlink>
+        </w:p>
+        <w:p>
+          <w:pPr>
+            <w:pStyle w:val="TOC3"/>
+            <w:tabs>
+              <w:tab w:val="right" w:leader="dot" w:pos="9396"/>
+            </w:tabs>
+            <w:rPr>
+              <w:rFonts w:asciiTheme="minorHAnsi" w:eastAsiaTheme="minorEastAsia" w:hAnsiTheme="minorHAnsi" w:cstheme="minorBidi"/>
+              <w:noProof/>
+              <w:sz w:val="22"/>
+              <w:szCs w:val="22"/>
+              <w:lang w:val="sv-SE" w:eastAsia="sv-SE"/>
+            </w:rPr>
+          </w:pPr>
+          <w:hyperlink w:anchor="_Toc445282373" w:history="1">
+            <w:r>
+              <w:rPr>
+                <w:rStyle w:val="Hyperlink"/>
+                <w:noProof/>
+              </w:rPr>
+              <w:t>Wipcore.eNova.Api.Models</w:t>
+            </w:r>
+            <w:r>
+              <w:rPr>
+                <w:noProof/>
+                <w:webHidden/>
+              </w:rPr>
+              <w:tab/>
+            </w:r>
+            <w:r>
+              <w:rPr>
+                <w:noProof/>
+                <w:webHidden/>
+              </w:rPr>
+              <w:fldChar w:fldCharType="begin"/>
+            </w:r>
+            <w:r>
+              <w:rPr>
+                <w:noProof/>
+                <w:webHidden/>
+              </w:rPr>
+              <w:instrText xml:space="preserve"> PAGEREF _Toc445282373 \h </w:instrText>
+            </w:r>
+            <w:r>
+              <w:rPr>
+                <w:noProof/>
+                <w:webHidden/>
+              </w:rPr>
+            </w:r>
+            <w:r>
+              <w:rPr>
+                <w:noProof/>
+                <w:webHidden/>
+              </w:rPr>
+              <w:fldChar w:fldCharType="separate"/>
+            </w:r>
+            <w:r>
+              <w:rPr>
+                <w:noProof/>
+                <w:webHidden/>
+              </w:rPr>
+              <w:t>7</w:t>
+            </w:r>
+            <w:r>
+              <w:rPr>
+                <w:noProof/>
+                <w:webHidden/>
+              </w:rPr>
+              <w:fldChar w:fldCharType="end"/>
+            </w:r>
+          </w:hyperlink>
+        </w:p>
+        <w:p>
+          <w:pPr>
+            <w:pStyle w:val="TOC3"/>
+            <w:tabs>
+              <w:tab w:val="right" w:leader="dot" w:pos="9396"/>
+            </w:tabs>
+            <w:rPr>
+              <w:rFonts w:asciiTheme="minorHAnsi" w:eastAsiaTheme="minorEastAsia" w:hAnsiTheme="minorHAnsi" w:cstheme="minorBidi"/>
+              <w:noProof/>
+              <w:sz w:val="22"/>
+              <w:szCs w:val="22"/>
+              <w:lang w:val="sv-SE" w:eastAsia="sv-SE"/>
+            </w:rPr>
+          </w:pPr>
+          <w:hyperlink w:anchor="_Toc445282374" w:history="1">
+            <w:r>
+              <w:rPr>
+                <w:rStyle w:val="Hyperlink"/>
+                <w:noProof/>
+              </w:rPr>
+              <w:t>Wipcore.eNova.Api.WebApi</w:t>
+            </w:r>
+            <w:r>
+              <w:rPr>
+                <w:noProof/>
+                <w:webHidden/>
+              </w:rPr>
+              <w:tab/>
+            </w:r>
+            <w:r>
+              <w:rPr>
+                <w:noProof/>
+                <w:webHidden/>
+              </w:rPr>
+              <w:fldChar w:fldCharType="begin"/>
+            </w:r>
+            <w:r>
+              <w:rPr>
+                <w:noProof/>
+                <w:webHidden/>
+              </w:rPr>
+              <w:instrText xml:space="preserve"> PAGEREF _Toc445282374 \h </w:instrText>
+            </w:r>
+            <w:r>
+              <w:rPr>
+                <w:noProof/>
+                <w:webHidden/>
+              </w:rPr>
+            </w:r>
+            <w:r>
+              <w:rPr>
+                <w:noProof/>
+                <w:webHidden/>
+              </w:rPr>
+              <w:fldChar w:fldCharType="separate"/>
+            </w:r>
+            <w:r>
+              <w:rPr>
+                <w:noProof/>
+                <w:webHidden/>
+              </w:rPr>
+              <w:t>7</w:t>
+            </w:r>
+            <w:r>
+              <w:rPr>
+                <w:noProof/>
+                <w:webHidden/>
+              </w:rPr>
+              <w:fldChar w:fldCharType="end"/>
+            </w:r>
+          </w:hyperlink>
+        </w:p>
+        <w:p>
+          <w:pPr>
+            <w:pStyle w:val="TOC3"/>
+            <w:tabs>
+              <w:tab w:val="right" w:leader="dot" w:pos="9396"/>
+            </w:tabs>
+            <w:rPr>
+              <w:rFonts w:asciiTheme="minorHAnsi" w:eastAsiaTheme="minorEastAsia" w:hAnsiTheme="minorHAnsi" w:cstheme="minorBidi"/>
+              <w:noProof/>
+              <w:sz w:val="22"/>
+              <w:szCs w:val="22"/>
+              <w:lang w:val="sv-SE" w:eastAsia="sv-SE"/>
+            </w:rPr>
+          </w:pPr>
+          <w:hyperlink w:anchor="_Toc445282375" w:history="1">
+            <w:r>
+              <w:rPr>
+                <w:rStyle w:val="Hyperlink"/>
+                <w:noProof/>
+              </w:rPr>
+              <w:t>Wipcore.eNova.Api.Interfaces</w:t>
+            </w:r>
+            <w:r>
+              <w:rPr>
+                <w:noProof/>
+                <w:webHidden/>
+              </w:rPr>
+              <w:tab/>
+            </w:r>
+            <w:r>
+              <w:rPr>
+                <w:noProof/>
+                <w:webHidden/>
+              </w:rPr>
+              <w:fldChar w:fldCharType="begin"/>
+            </w:r>
+            <w:r>
+              <w:rPr>
+                <w:noProof/>
+                <w:webHidden/>
+              </w:rPr>
+              <w:instrText xml:space="preserve"> PAGEREF _Toc445282375 \h </w:instrText>
+            </w:r>
+            <w:r>
+              <w:rPr>
+                <w:noProof/>
+                <w:webHidden/>
+              </w:rPr>
+            </w:r>
+            <w:r>
+              <w:rPr>
+                <w:noProof/>
+                <w:webHidden/>
+              </w:rPr>
+              <w:fldChar w:fldCharType="separate"/>
+            </w:r>
+            <w:r>
+              <w:rPr>
+                <w:noProof/>
+                <w:webHidden/>
+              </w:rPr>
+              <w:t>7</w:t>
             </w:r>
             <w:r>
               <w:rPr>
@@ -407,7 +1147,7 @@
               <w:lang w:val="sv-SE" w:eastAsia="sv-SE"/>
             </w:rPr>
           </w:pPr>
-          <w:hyperlink w:anchor="_Toc442087388" w:history="1">
+          <w:hyperlink w:anchor="_Toc445282376" w:history="1">
             <w:r>
               <w:rPr>
                 <w:rStyle w:val="Hyperlink"/>
@@ -435,7 +1175,7 @@
                 <w:noProof/>
                 <w:webHidden/>
               </w:rPr>
-              <w:instrText xml:space="preserve"> PAGEREF _Toc442087388 \h </w:instrText>
+              <w:instrText xml:space="preserve"> PAGEREF _Toc445282376 \h </w:instrText>
             </w:r>
             <w:r>
               <w:rPr>
@@ -455,7 +1195,7 @@
                 <w:noProof/>
                 <w:webHidden/>
               </w:rPr>
-              <w:t>7</w:t>
+              <w:t>8</w:t>
             </w:r>
             <w:r>
               <w:rPr>
@@ -495,13 +1235,13 @@
       <w:pPr>
         <w:pStyle w:val="Heading1"/>
         <w:rPr>
-          <w:lang w:val="sv-SE"/>
-        </w:rPr>
-      </w:pPr>
-      <w:bookmarkStart w:id="0" w:name="_Toc442087384"/>
-      <w:r>
-        <w:rPr>
-          <w:lang w:val="sv-SE"/>
+          <w:lang w:val="en-GB"/>
+        </w:rPr>
+      </w:pPr>
+      <w:bookmarkStart w:id="0" w:name="_Toc445282362"/>
+      <w:r>
+        <w:rPr>
+          <w:lang w:val="en-GB"/>
         </w:rPr>
         <w:lastRenderedPageBreak/>
         <w:t>Overview</w:t>
@@ -518,14 +1258,36 @@
         <w:rPr>
           <w:lang w:val="en-GB"/>
         </w:rPr>
-        <w:t xml:space="preserve">The purpose of Wipcore eNova API is to </w:t>
-      </w:r>
-      <w:r>
-        <w:rPr>
-          <w:lang w:val="en-GB"/>
-        </w:rPr>
-        <w:t>provide a modern interface to eNova</w:t>
-      </w:r>
+        <w:t xml:space="preserve">The purpose of Wipcore </w:t>
+      </w:r>
+      <w:proofErr w:type="spellStart"/>
+      <w:r>
+        <w:rPr>
+          <w:lang w:val="en-GB"/>
+        </w:rPr>
+        <w:t>eNova</w:t>
+      </w:r>
+      <w:proofErr w:type="spellEnd"/>
+      <w:r>
+        <w:rPr>
+          <w:lang w:val="en-GB"/>
+        </w:rPr>
+        <w:t xml:space="preserve"> API is to </w:t>
+      </w:r>
+      <w:r>
+        <w:rPr>
+          <w:lang w:val="en-GB"/>
+        </w:rPr>
+        <w:t xml:space="preserve">provide a modern interface to </w:t>
+      </w:r>
+      <w:proofErr w:type="spellStart"/>
+      <w:r>
+        <w:rPr>
+          <w:lang w:val="en-GB"/>
+        </w:rPr>
+        <w:t>eNova</w:t>
+      </w:r>
+      <w:proofErr w:type="spellEnd"/>
       <w:r>
         <w:rPr>
           <w:lang w:val="en-GB"/>
@@ -608,7 +1370,25 @@
         <w:rPr>
           <w:lang w:val="en-GB"/>
         </w:rPr>
-        <w:t>High scalability</w:t>
+        <w:t>High</w:t>
+      </w:r>
+      <w:r>
+        <w:rPr>
+          <w:lang w:val="en-GB"/>
+        </w:rPr>
+        <w:t>ly</w:t>
+      </w:r>
+      <w:r>
+        <w:rPr>
+          <w:lang w:val="en-GB"/>
+        </w:rPr>
+        <w:t xml:space="preserve"> scalab</w:t>
+      </w:r>
+      <w:r>
+        <w:rPr>
+          <w:lang w:val="en-GB"/>
+        </w:rPr>
+        <w:t>le</w:t>
       </w:r>
     </w:p>
     <w:p>
@@ -643,7 +1423,8 @@
           <w:lang w:val="sv-SE"/>
         </w:rPr>
       </w:pPr>
-      <w:bookmarkStart w:id="1" w:name="_Toc442087385"/>
+      <w:bookmarkStart w:id="1" w:name="_Toc445282363"/>
+      <w:proofErr w:type="spellStart"/>
       <w:r>
         <w:rPr>
           <w:lang w:val="sv-SE"/>
@@ -658,6 +1439,7 @@
         <w:t>cases</w:t>
       </w:r>
       <w:bookmarkEnd w:id="1"/>
+      <w:proofErr w:type="spellEnd"/>
     </w:p>
     <w:p>
       <w:r>
@@ -681,10 +1463,10 @@
             <v:path o:extrusionok="f" gradientshapeok="t" o:connecttype="rect"/>
             <o:lock v:ext="edit" aspectratio="t"/>
           </v:shapetype>
-          <v:shape id="_x0000_i1025" type="#_x0000_t75" style="width:470.25pt;height:343.5pt" o:ole="">
+          <v:shape id="_x0000_i1026" type="#_x0000_t75" style="width:470.25pt;height:343.5pt" o:ole="">
             <v:imagedata r:id="rId8" o:title=""/>
           </v:shape>
-          <o:OLEObject Type="Embed" ProgID="Visio.Drawing.15" ShapeID="_x0000_i1025" DrawAspect="Content" ObjectID="_1515836399" r:id="rId9"/>
+          <o:OLEObject Type="Embed" ProgID="Visio.Drawing.15" ShapeID="_x0000_i1026" DrawAspect="Content" ObjectID="_1519024912" r:id="rId9"/>
         </w:object>
       </w:r>
     </w:p>
@@ -692,17 +1474,21 @@
       <w:pPr>
         <w:pStyle w:val="Heading2"/>
       </w:pPr>
+      <w:bookmarkStart w:id="2" w:name="_Toc445282364"/>
       <w:r>
         <w:t>Actors</w:t>
       </w:r>
+      <w:bookmarkEnd w:id="2"/>
     </w:p>
     <w:p>
       <w:pPr>
         <w:pStyle w:val="Heading3"/>
       </w:pPr>
+      <w:bookmarkStart w:id="3" w:name="_Toc445282365"/>
       <w:r>
         <w:t>Site</w:t>
       </w:r>
+      <w:bookmarkEnd w:id="3"/>
     </w:p>
     <w:p>
       <w:r>
@@ -713,9 +1499,13 @@
       <w:pPr>
         <w:pStyle w:val="Heading3"/>
       </w:pPr>
+      <w:bookmarkStart w:id="4" w:name="_Toc445282366"/>
+      <w:proofErr w:type="spellStart"/>
       <w:r>
         <w:t>Webadmin</w:t>
       </w:r>
+      <w:bookmarkEnd w:id="4"/>
+      <w:proofErr w:type="spellEnd"/>
     </w:p>
     <w:p>
       <w:r>
@@ -726,9 +1516,13 @@
       <w:pPr>
         <w:pStyle w:val="Heading3"/>
       </w:pPr>
+      <w:bookmarkStart w:id="5" w:name="_Toc445282367"/>
+      <w:proofErr w:type="spellStart"/>
       <w:r>
         <w:t>ElasticSearch</w:t>
       </w:r>
+      <w:bookmarkEnd w:id="5"/>
+      <w:proofErr w:type="spellEnd"/>
     </w:p>
     <w:p>
       <w:r>
@@ -737,8 +1531,6 @@
       <w:r>
         <w:t xml:space="preserve">of </w:t>
       </w:r>
-      <w:bookmarkStart w:id="2" w:name="_GoBack"/>
-      <w:bookmarkEnd w:id="2"/>
       <w:r>
         <w:t>information</w:t>
       </w:r>
@@ -750,30 +1542,44 @@
       <w:pPr>
         <w:pStyle w:val="Heading1"/>
         <w:rPr>
-          <w:lang w:val="sv-SE"/>
-        </w:rPr>
-      </w:pPr>
-      <w:bookmarkStart w:id="3" w:name="_Toc442087386"/>
-      <w:r>
-        <w:rPr>
-          <w:lang w:val="sv-SE"/>
+          <w:lang w:val="en-GB"/>
+        </w:rPr>
+      </w:pPr>
+      <w:bookmarkStart w:id="6" w:name="_Toc445282368"/>
+      <w:r>
+        <w:rPr>
+          <w:lang w:val="en-GB"/>
         </w:rPr>
         <w:lastRenderedPageBreak/>
         <w:t>Design</w:t>
       </w:r>
-      <w:bookmarkEnd w:id="3"/>
-    </w:p>
-    <w:p>
-      <w:pPr>
-        <w:rPr>
-          <w:lang w:val="en-GB"/>
-        </w:rPr>
-      </w:pPr>
-      <w:r>
-        <w:rPr>
-          <w:lang w:val="en-GB"/>
-        </w:rPr>
-        <w:t xml:space="preserve">The API acts as a service layer on top of eNova business engine, enabling high-level </w:t>
+      <w:bookmarkEnd w:id="6"/>
+    </w:p>
+    <w:p>
+      <w:pPr>
+        <w:rPr>
+          <w:lang w:val="en-GB"/>
+        </w:rPr>
+      </w:pPr>
+      <w:r>
+        <w:rPr>
+          <w:lang w:val="en-GB"/>
+        </w:rPr>
+        <w:t xml:space="preserve">The API acts as a service layer on top of </w:t>
+      </w:r>
+      <w:proofErr w:type="spellStart"/>
+      <w:r>
+        <w:rPr>
+          <w:lang w:val="en-GB"/>
+        </w:rPr>
+        <w:t>eNova</w:t>
+      </w:r>
+      <w:proofErr w:type="spellEnd"/>
+      <w:r>
+        <w:rPr>
+          <w:lang w:val="en-GB"/>
+        </w:rPr>
+        <w:t xml:space="preserve"> business engine, enabling high-level </w:t>
       </w:r>
       <w:r>
         <w:rPr>
@@ -815,10 +1621,10 @@
     <w:p>
       <w:r>
         <w:object w:dxaOrig="7680" w:dyaOrig="8431">
-          <v:shape id="_x0000_i1026" type="#_x0000_t75" style="width:384pt;height:421.5pt" o:ole="">
+          <v:shape id="_x0000_i1027" type="#_x0000_t75" style="width:384pt;height:421.5pt" o:ole="">
             <v:imagedata r:id="rId10" o:title=""/>
           </v:shape>
-          <o:OLEObject Type="Embed" ProgID="Visio.Drawing.15" ShapeID="_x0000_i1026" DrawAspect="Content" ObjectID="_1515836400" r:id="rId11"/>
+          <o:OLEObject Type="Embed" ProgID="Visio.Drawing.15" ShapeID="_x0000_i1027" DrawAspect="Content" ObjectID="_1519024913" r:id="rId11"/>
         </w:object>
       </w:r>
     </w:p>
@@ -834,7 +1640,7 @@
           <w:lang w:val="sv-SE"/>
         </w:rPr>
       </w:pPr>
-      <w:bookmarkStart w:id="4" w:name="_Toc442087387"/>
+      <w:bookmarkStart w:id="7" w:name="_Toc445282369"/>
       <w:r>
         <w:rPr>
           <w:lang w:val="sv-SE"/>
@@ -842,27 +1648,166 @@
         <w:lastRenderedPageBreak/>
         <w:t>Implementation</w:t>
       </w:r>
-      <w:bookmarkEnd w:id="4"/>
-    </w:p>
-    <w:p>
-      <w:r>
-        <w:object w:dxaOrig="5415" w:dyaOrig="3090">
-          <v:shape id="_x0000_i1027" type="#_x0000_t75" style="width:270.75pt;height:154.5pt" o:ole="">
+      <w:bookmarkEnd w:id="7"/>
+    </w:p>
+    <w:p>
+      <w:r>
+        <w:object w:dxaOrig="5415" w:dyaOrig="2326">
+          <v:shape id="_x0000_i1028" type="#_x0000_t75" style="width:270.75pt;height:116.25pt" o:ole="">
             <v:imagedata r:id="rId12" o:title=""/>
           </v:shape>
-          <o:OLEObject Type="Embed" ProgID="Visio.Drawing.15" ShapeID="_x0000_i1027" DrawAspect="Content" ObjectID="_1515836401" r:id="rId13"/>
+          <o:OLEObject Type="Embed" ProgID="Visio.Drawing.15" ShapeID="_x0000_i1028" DrawAspect="Content" ObjectID="_1519024914" r:id="rId13"/>
         </w:object>
       </w:r>
     </w:p>
     <w:p>
       <w:r>
-        <w:t>Technical p</w:t>
-      </w:r>
-      <w:r>
-        <w:t>latforms used in the API</w:t>
-      </w:r>
-    </w:p>
-    <w:p>
+        <w:t>Layers</w:t>
+      </w:r>
+      <w:r>
+        <w:t xml:space="preserve"> and frameworks</w:t>
+      </w:r>
+    </w:p>
+    <w:p/>
+    <w:p>
+      <w:pPr>
+        <w:pStyle w:val="Heading2"/>
+      </w:pPr>
+      <w:bookmarkStart w:id="8" w:name="_Toc445282370"/>
+      <w:r>
+        <w:t>Components</w:t>
+      </w:r>
+      <w:bookmarkEnd w:id="8"/>
+    </w:p>
+    <w:p>
+      <w:r>
+        <w:object w:dxaOrig="7096" w:dyaOrig="5566">
+          <v:shape id="_x0000_i1029" type="#_x0000_t75" style="width:354.75pt;height:278.25pt" o:ole="">
+            <v:imagedata r:id="rId14" o:title=""/>
+          </v:shape>
+          <o:OLEObject Type="Embed" ProgID="Visio.Drawing.15" ShapeID="_x0000_i1029" DrawAspect="Content" ObjectID="_1519024915" r:id="rId15"/>
+        </w:object>
+      </w:r>
+    </w:p>
+    <w:p/>
+    <w:p>
+      <w:pPr>
+        <w:pStyle w:val="Heading3"/>
+      </w:pPr>
+      <w:bookmarkStart w:id="9" w:name="_Toc445282371"/>
+      <w:proofErr w:type="spellStart"/>
+      <w:r>
+        <w:t>Wipcore.eNova.Api.NETClient</w:t>
+      </w:r>
+      <w:bookmarkEnd w:id="9"/>
+      <w:proofErr w:type="spellEnd"/>
+    </w:p>
+    <w:p>
+      <w:r>
+        <w:t>Contains code to simplify communication by wrapping http communication details. To be used from a .NET client.</w:t>
+      </w:r>
+    </w:p>
+    <w:p>
+      <w:pPr>
+        <w:pStyle w:val="Heading3"/>
+      </w:pPr>
+      <w:bookmarkStart w:id="10" w:name="_Toc445282372"/>
+      <w:proofErr w:type="spellStart"/>
+      <w:r>
+        <w:t>Wipcore.eNova.Api.JSClient</w:t>
+      </w:r>
+      <w:bookmarkEnd w:id="10"/>
+      <w:proofErr w:type="spellEnd"/>
+    </w:p>
+    <w:p>
+      <w:r>
+        <w:lastRenderedPageBreak/>
+        <w:t>TBD</w:t>
+      </w:r>
+    </w:p>
+    <w:p>
+      <w:pPr>
+        <w:pStyle w:val="Heading3"/>
+      </w:pPr>
+      <w:bookmarkStart w:id="11" w:name="_Toc445282373"/>
+      <w:proofErr w:type="spellStart"/>
+      <w:r>
+        <w:t>Wipcore.eNova.Api.Models</w:t>
+      </w:r>
+      <w:bookmarkEnd w:id="11"/>
+      <w:proofErr w:type="spellEnd"/>
+    </w:p>
+    <w:p>
+      <w:r>
+        <w:t>Contains simple DTO</w:t>
+      </w:r>
+      <w:proofErr w:type="gramStart"/>
+      <w:r>
+        <w:t>:s</w:t>
+      </w:r>
+      <w:proofErr w:type="gramEnd"/>
+      <w:r>
+        <w:t xml:space="preserve"> for transferring data between client and server.</w:t>
+      </w:r>
+    </w:p>
+    <w:p>
+      <w:pPr>
+        <w:pStyle w:val="Heading3"/>
+      </w:pPr>
+      <w:bookmarkStart w:id="12" w:name="_Toc445282374"/>
+      <w:proofErr w:type="spellStart"/>
+      <w:r>
+        <w:t>Wipcore.eNova.Api.WebApi</w:t>
+      </w:r>
+      <w:bookmarkEnd w:id="12"/>
+      <w:proofErr w:type="spellEnd"/>
+    </w:p>
+    <w:p>
+      <w:r>
+        <w:t>Contains the REST</w:t>
+      </w:r>
+      <w:r>
+        <w:t xml:space="preserve">-based </w:t>
+      </w:r>
+      <w:r>
+        <w:t>services.</w:t>
+      </w:r>
+    </w:p>
+    <w:p>
+      <w:pPr>
+        <w:pStyle w:val="Heading3"/>
+      </w:pPr>
+      <w:bookmarkStart w:id="13" w:name="_Toc445282375"/>
+      <w:proofErr w:type="spellStart"/>
+      <w:r>
+        <w:t>Wipcore.eNova.Api.Interfaces</w:t>
+      </w:r>
+      <w:bookmarkEnd w:id="13"/>
+      <w:proofErr w:type="spellEnd"/>
+    </w:p>
+    <w:p>
+      <w:r>
+        <w:t>Contains interfaces</w:t>
+      </w:r>
+      <w:r>
+        <w:t xml:space="preserve"> to</w:t>
+      </w:r>
+      <w:r>
+        <w:t xml:space="preserve"> </w:t>
+      </w:r>
+      <w:r>
+        <w:t>e</w:t>
+      </w:r>
+      <w:r>
+        <w:t>nable customization of API behavior.</w:t>
+      </w:r>
+      <w:bookmarkStart w:id="14" w:name="_GoBack"/>
+      <w:bookmarkEnd w:id="14"/>
+    </w:p>
+    <w:p>
+      <w:pPr>
+        <w:pStyle w:val="Heading2"/>
+      </w:pPr>
       <w:r>
         <w:br w:type="page"/>
       </w:r>
@@ -874,7 +1819,7 @@
           <w:lang w:val="en-GB"/>
         </w:rPr>
       </w:pPr>
-      <w:bookmarkStart w:id="5" w:name="_Toc442087388"/>
+      <w:bookmarkStart w:id="15" w:name="_Toc445282376"/>
       <w:r>
         <w:rPr>
           <w:lang w:val="en-GB"/>
@@ -882,14 +1827,20 @@
         <w:lastRenderedPageBreak/>
         <w:t>Deployment</w:t>
       </w:r>
-      <w:bookmarkEnd w:id="5"/>
-    </w:p>
-    <w:p>
-      <w:pPr>
-        <w:rPr>
-          <w:lang w:val="en-GB"/>
-        </w:rPr>
-      </w:pPr>
+      <w:bookmarkEnd w:id="15"/>
+    </w:p>
+    <w:p>
+      <w:pPr>
+        <w:rPr>
+          <w:lang w:val="en-GB"/>
+        </w:rPr>
+      </w:pPr>
+      <w:r>
+        <w:rPr>
+          <w:lang w:val="en-GB"/>
+        </w:rPr>
+        <w:t xml:space="preserve">Example of deployment. </w:t>
+      </w:r>
       <w:r>
         <w:rPr>
           <w:lang w:val="en-GB"/>
@@ -918,16 +1869,56 @@
         <w:rPr>
           <w:lang w:val="en-GB"/>
         </w:rPr>
-        <w:t xml:space="preserve"> clients can be scaled independently of eNova.</w:t>
+        <w:t xml:space="preserve"> clients can be scaled independently of </w:t>
+      </w:r>
+      <w:proofErr w:type="spellStart"/>
+      <w:r>
+        <w:rPr>
+          <w:lang w:val="en-GB"/>
+        </w:rPr>
+        <w:t>eNova</w:t>
+      </w:r>
+      <w:proofErr w:type="spellEnd"/>
+      <w:r>
+        <w:rPr>
+          <w:lang w:val="en-GB"/>
+        </w:rPr>
+        <w:t>.</w:t>
+      </w:r>
+      <w:r>
+        <w:rPr>
+          <w:lang w:val="en-GB"/>
+        </w:rPr>
+        <w:t xml:space="preserve"> Clients are loosely coupled to </w:t>
+      </w:r>
+      <w:proofErr w:type="spellStart"/>
+      <w:r>
+        <w:rPr>
+          <w:lang w:val="en-GB"/>
+        </w:rPr>
+        <w:t>eNova</w:t>
+      </w:r>
+      <w:proofErr w:type="spellEnd"/>
+      <w:r>
+        <w:rPr>
+          <w:lang w:val="en-GB"/>
+        </w:rPr>
+        <w:t xml:space="preserve"> using http</w:t>
+      </w:r>
+      <w:r>
+        <w:rPr>
+          <w:lang w:val="en-GB"/>
+        </w:rPr>
+        <w:t>.</w:t>
       </w:r>
     </w:p>
     <w:p>
       <w:r>
         <w:object w:dxaOrig="12511" w:dyaOrig="8745">
-          <v:shape id="_x0000_i1028" type="#_x0000_t75" style="width:469.5pt;height:328.5pt" o:ole="">
-            <v:imagedata r:id="rId14" o:title=""/>
+          <v:shape id="_x0000_i1025" type="#_x0000_t75" style="width:469.5pt;height:328.5pt" o:ole="">
+            <v:imagedata r:id="rId16" o:title=""/>
           </v:shape>
-          <o:OLEObject Type="Embed" ProgID="Visio.Drawing.15" ShapeID="_x0000_i1028" DrawAspect="Content" ObjectID="_1515836402" r:id="rId15"/>
+          <o:OLEObject Type="Embed" ProgID="Visio.Drawing.15" ShapeID="_x0000_i1025" DrawAspect="Content" ObjectID="_1519024916" r:id="rId17"/>
         </w:object>
       </w:r>
     </w:p>
@@ -945,8 +1936,8 @@
       </w:r>
     </w:p>
     <w:sectPr>
-      <w:headerReference w:type="default" r:id="rId16"/>
-      <w:footerReference w:type="default" r:id="rId17"/>
+      <w:headerReference w:type="default" r:id="rId18"/>
+      <w:footerReference w:type="default" r:id="rId19"/>
       <w:pgSz w:w="12240" w:h="15840"/>
       <w:pgMar w:top="1661" w:right="1417" w:bottom="1417" w:left="1417" w:header="720" w:footer="118" w:gutter="0"/>
       <w:cols w:space="720"/>
@@ -988,7 +1979,21 @@
       <w:rPr>
         <w:lang w:val="sv-SE"/>
       </w:rPr>
-      <w:t>Wipcore AB | Kilsgatan 4, SE-411 04 Göteborg | T: +46 31 762 30 00 | info@wipcore.se |  www.wipcore.se</w:t>
+      <w:t xml:space="preserve">Wipcore AB | Kilsgatan 4, SE-411 04 Göteborg | T: +46 31 762 30 00 | info@wipcore.se </w:t>
+    </w:r>
+    <w:proofErr w:type="gramStart"/>
+    <w:r>
+      <w:rPr>
+        <w:lang w:val="sv-SE"/>
+      </w:rPr>
+      <w:t>|  www</w:t>
+    </w:r>
+    <w:proofErr w:type="gramEnd"/>
+    <w:r>
+      <w:rPr>
+        <w:lang w:val="sv-SE"/>
+      </w:rPr>
+      <w:t>.wipcore.se</w:t>
     </w:r>
   </w:p>
   <w:p>
@@ -3465,6 +4470,32 @@
       <w:spacing w:after="100"/>
     </w:pPr>
   </w:style>
+  <w:style w:type="paragraph" w:styleId="TOC2">
+    <w:name w:val="toc 2"/>
+    <w:basedOn w:val="Normal"/>
+    <w:next w:val="Normal"/>
+    <w:autoRedefine/>
+    <w:uiPriority w:val="39"/>
+    <w:unhideWhenUsed/>
+    <w:rsid w:val="00D21CF5"/>
+    <w:pPr>
+      <w:spacing w:after="100"/>
+      <w:ind w:left="200"/>
+    </w:pPr>
+  </w:style>
+  <w:style w:type="paragraph" w:styleId="TOC3">
+    <w:name w:val="toc 3"/>
+    <w:basedOn w:val="Normal"/>
+    <w:next w:val="Normal"/>
+    <w:autoRedefine/>
+    <w:uiPriority w:val="39"/>
+    <w:unhideWhenUsed/>
+    <w:rsid w:val="00D21CF5"/>
+    <w:pPr>
+      <w:spacing w:after="100"/>
+      <w:ind w:left="400"/>
+    </w:pPr>
+  </w:style>
 </w:styles>
 </file>
 
@@ -3756,7 +4787,7 @@
 </file>
 
 <file path=customXml/itemProps1.xml><?xml version="1.0" encoding="utf-8"?>
-<ds:datastoreItem xmlns:ds="http://schemas.openxmlformats.org/officeDocument/2006/customXml" ds:itemID="{6B3C8661-0C04-413C-857C-7EB7EDB20818}">
+<ds:datastoreItem xmlns:ds="http://schemas.openxmlformats.org/officeDocument/2006/customXml" ds:itemID="{F20EBE60-A96D-4B60-B9B0-144FBCDAAAA3}">
   <ds:schemaRefs>
     <ds:schemaRef ds:uri="http://schemas.openxmlformats.org/officeDocument/2006/bibliography"/>
   </ds:schemaRefs>

</xml_diff>